<commit_message>
Fix Travel Health beta sample
</commit_message>
<xml_diff>
--- a/fpdf/travelhealth101_certificate/TravelHealth_Certificate_Template_Empty.docx
+++ b/fpdf/travelhealth101_certificate/TravelHealth_Certificate_Template_Empty.docx
@@ -1,7 +1,9 @@
 
 <file path=word/document.xml><?xml version="1.0" encoding="utf-8"?>
-<w:document xmlns:wpc="http://schemas.microsoft.com/office/word/2010/wordprocessingCanvas" xmlns:cx="http://schemas.microsoft.com/office/drawing/2014/chartex" xmlns:cx1="http://schemas.microsoft.com/office/drawing/2015/9/8/chartex" xmlns:cx2="http://schemas.microsoft.com/office/drawing/2015/10/21/chartex" xmlns:cx3="http://schemas.microsoft.com/office/drawing/2016/5/9/chartex" xmlns:cx4="http://schemas.microsoft.com/office/drawing/2016/5/10/chartex" xmlns:cx5="http://schemas.microsoft.com/office/drawing/2016/5/11/chartex" xmlns:cx6="http://schemas.microsoft.com/office/drawing/2016/5/12/chartex" xmlns:cx7="http://schemas.microsoft.com/office/drawing/2016/5/13/chartex" xmlns:cx8="http://schemas.microsoft.com/office/drawing/2016/5/14/chartex" xmlns:mc="http://schemas.openxmlformats.org/markup-compatibility/2006" xmlns:aink="http://schemas.microsoft.com/office/drawing/2016/ink" xmlns:am3d="http://schemas.microsoft.com/office/drawing/2017/model3d" xmlns:o="urn:schemas-microsoft-com:office:office" xmlns:oel="http://schemas.microsoft.com/office/2019/extlst" xmlns:r="http://schemas.openxmlformats.org/officeDocument/2006/relationships" xmlns:m="http://schemas.openxmlformats.org/officeDocument/2006/math" xmlns:v="urn:schemas-microsoft-com:vml" xmlns:wp14="http://schemas.microsoft.com/office/word/2010/wordprocessingDrawing" xmlns:wp="http://schemas.openxmlformats.org/drawingml/2006/wordprocessingDrawing" xmlns:w10="urn:schemas-microsoft-com:office:word" xmlns:w="http://schemas.openxmlformats.org/wordprocessingml/2006/main" xmlns:w14="http://schemas.microsoft.com/office/word/2010/wordml" xmlns:w15="http://schemas.microsoft.com/office/word/2012/wordml" xmlns:w16cex="http://schemas.microsoft.com/office/word/2018/wordml/cex" xmlns:w16cid="http://schemas.microsoft.com/office/word/2016/wordml/cid" xmlns:w16="http://schemas.microsoft.com/office/word/2018/wordml" xmlns:w16sdtdh="http://schemas.microsoft.com/office/word/2020/wordml/sdtdatahash" xmlns:w16se="http://schemas.microsoft.com/office/word/2015/wordml/symex" xmlns:wpg="http://schemas.microsoft.com/office/word/2010/wordprocessingGroup" xmlns:wpi="http://schemas.microsoft.com/office/word/2010/wordprocessingInk" xmlns:wne="http://schemas.microsoft.com/office/word/2006/wordml" xmlns:wps="http://schemas.microsoft.com/office/word/2010/wordprocessingShape" mc:Ignorable="w14 w15 w16se w16cid w16 w16cex w16sdtdh wp14">
+<w:document xmlns:wpc="http://schemas.microsoft.com/office/word/2010/wordprocessingCanvas" xmlns:mc="http://schemas.openxmlformats.org/markup-compatibility/2006" xmlns:o="urn:schemas-microsoft-com:office:office" xmlns:r="http://schemas.openxmlformats.org/officeDocument/2006/relationships" xmlns:m="http://schemas.openxmlformats.org/officeDocument/2006/math" xmlns:v="urn:schemas-microsoft-com:vml" xmlns:wp14="http://schemas.microsoft.com/office/word/2010/wordprocessingDrawing" xmlns:wp="http://schemas.openxmlformats.org/drawingml/2006/wordprocessingDrawing" xmlns:w10="urn:schemas-microsoft-com:office:word" xmlns:w="http://schemas.openxmlformats.org/wordprocessingml/2006/main" xmlns:w14="http://schemas.microsoft.com/office/word/2010/wordml" xmlns:w15="http://schemas.microsoft.com/office/word/2012/wordml" xmlns:wpg="http://schemas.microsoft.com/office/word/2010/wordprocessingGroup" xmlns:wpi="http://schemas.microsoft.com/office/word/2010/wordprocessingInk" xmlns:wne="http://schemas.microsoft.com/office/word/2006/wordml" xmlns:wps="http://schemas.microsoft.com/office/word/2010/wordprocessingShape" mc:Ignorable="w14 w15 wp14">
   <w:body>
+    <w:bookmarkStart w:id="0" w:name="_GoBack"/>
+    <w:bookmarkEnd w:id="0"/>
     <w:p>
       <w:pPr>
         <w:spacing w:before="100"/>
@@ -14,11 +16,12 @@
           <w:noProof/>
           <w:sz w:val="24"/>
           <w:szCs w:val="24"/>
+          <w:lang w:val="es-MX" w:eastAsia="es-MX"/>
         </w:rPr>
         <mc:AlternateContent>
           <mc:Choice Requires="wpg">
             <w:drawing>
-              <wp:anchor distT="0" distB="0" distL="114300" distR="114300" simplePos="0" relativeHeight="251658240" behindDoc="1" locked="0" layoutInCell="1" allowOverlap="1" wp14:anchorId="6BA1C340" wp14:editId="37CC4F22">
+              <wp:anchor distT="0" distB="0" distL="114300" distR="114300" simplePos="0" relativeHeight="251658240" behindDoc="1" locked="0" layoutInCell="1" allowOverlap="1" wp14:anchorId="6BA1C340" wp14:editId="1090E011">
                 <wp:simplePos x="0" y="0"/>
                 <wp:positionH relativeFrom="column">
                   <wp:posOffset>2567710</wp:posOffset>
@@ -156,9 +159,9 @@
               </wp:anchor>
             </w:drawing>
           </mc:Choice>
-          <mc:Fallback>
+          <mc:Fallback xmlns:w16se="http://schemas.microsoft.com/office/word/2015/wordml/symex" xmlns:w16sdtdh="http://schemas.microsoft.com/office/word/2020/wordml/sdtdatahash" xmlns:w16="http://schemas.microsoft.com/office/word/2018/wordml" xmlns:w16cid="http://schemas.microsoft.com/office/word/2016/wordml/cid" xmlns:w16cex="http://schemas.microsoft.com/office/word/2018/wordml/cex" xmlns:oel="http://schemas.microsoft.com/office/2019/extlst" xmlns:am3d="http://schemas.microsoft.com/office/drawing/2017/model3d" xmlns:aink="http://schemas.microsoft.com/office/drawing/2016/ink" xmlns:cx8="http://schemas.microsoft.com/office/drawing/2016/5/14/chartex" xmlns:cx7="http://schemas.microsoft.com/office/drawing/2016/5/13/chartex" xmlns:cx6="http://schemas.microsoft.com/office/drawing/2016/5/12/chartex" xmlns:cx5="http://schemas.microsoft.com/office/drawing/2016/5/11/chartex" xmlns:cx4="http://schemas.microsoft.com/office/drawing/2016/5/10/chartex" xmlns:cx3="http://schemas.microsoft.com/office/drawing/2016/5/9/chartex" xmlns:cx2="http://schemas.microsoft.com/office/drawing/2015/10/21/chartex" xmlns:cx1="http://schemas.microsoft.com/office/drawing/2015/9/8/chartex" xmlns:cx="http://schemas.microsoft.com/office/drawing/2014/chartex">
             <w:pict>
-              <v:group w14:anchorId="56DA189F" id="Group 2" o:spid="_x0000_s1026" style="position:absolute;margin-left:202.2pt;margin-top:-48.1pt;width:482.75pt;height:117.35pt;rotation:180;z-index:-251658240" coordorigin="10866,10675" coordsize="611,148" o:gfxdata="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">
+              <v:group w14:anchorId="7807029C" id="Group 2" o:spid="_x0000_s1026" style="position:absolute;margin-left:202.2pt;margin-top:-48.1pt;width:482.75pt;height:117.35pt;rotation:180;z-index:-251658240" coordorigin="10866,10675" coordsize="611,148" o:gfxdata="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">
                 <o:lock v:ext="edit" aspectratio="t"/>
                 <v:shapetype id="_x0000_t75" coordsize="21600,21600" o:spt="75" o:preferrelative="t" path="m@4@5l@4@11@9@11@9@5xe" filled="f" stroked="f">
                   <v:stroke joinstyle="miter"/>
@@ -472,9 +475,71 @@
       </w:pPr>
       <w:r>
         <w:rPr>
-          <w:rFonts w:ascii="Times New Roman" w:hAnsi="Times New Roman" w:cs="Times New Roman"/>
-        </w:rPr>
-        <w:t>9.0 CONTINUING EDUCATION HOURS</w:t>
+          <w:noProof/>
+          <w:lang w:val="es-MX" w:eastAsia="es-MX"/>
+        </w:rPr>
+        <w:drawing>
+          <wp:anchor distT="0" distB="0" distL="114300" distR="114300" simplePos="0" relativeHeight="251668480" behindDoc="0" locked="0" layoutInCell="1" allowOverlap="1" wp14:anchorId="548326BC" wp14:editId="5670ED3E">
+            <wp:simplePos x="0" y="0"/>
+            <wp:positionH relativeFrom="margin">
+              <wp:posOffset>400050</wp:posOffset>
+            </wp:positionH>
+            <wp:positionV relativeFrom="margin">
+              <wp:posOffset>3773805</wp:posOffset>
+            </wp:positionV>
+            <wp:extent cx="2293620" cy="705485"/>
+            <wp:effectExtent l="0" t="0" r="0" b="0"/>
+            <wp:wrapSquare wrapText="bothSides"/>
+            <wp:docPr id="5" name="Picture 5"/>
+            <wp:cNvGraphicFramePr>
+              <a:graphicFrameLocks xmlns:a="http://schemas.openxmlformats.org/drawingml/2006/main" noChangeAspect="1"/>
+            </wp:cNvGraphicFramePr>
+            <a:graphic xmlns:a="http://schemas.openxmlformats.org/drawingml/2006/main">
+              <a:graphicData uri="http://schemas.openxmlformats.org/drawingml/2006/picture">
+                <pic:pic xmlns:pic="http://schemas.openxmlformats.org/drawingml/2006/picture">
+                  <pic:nvPicPr>
+                    <pic:cNvPr id="0" name="Picture 1"/>
+                    <pic:cNvPicPr>
+                      <a:picLocks noChangeAspect="1" noChangeArrowheads="1"/>
+                    </pic:cNvPicPr>
+                  </pic:nvPicPr>
+                  <pic:blipFill>
+                    <a:blip r:embed="rId6" cstate="print">
+                      <a:extLst>
+                        <a:ext uri="{28A0092B-C50C-407E-A947-70E740481C1C}">
+                          <a14:useLocalDpi xmlns:a14="http://schemas.microsoft.com/office/drawing/2010/main" val="0"/>
+                        </a:ext>
+                      </a:extLst>
+                    </a:blip>
+                    <a:srcRect/>
+                    <a:stretch>
+                      <a:fillRect/>
+                    </a:stretch>
+                  </pic:blipFill>
+                  <pic:spPr bwMode="auto">
+                    <a:xfrm>
+                      <a:off x="0" y="0"/>
+                      <a:ext cx="2293620" cy="705485"/>
+                    </a:xfrm>
+                    <a:prstGeom prst="rect">
+                      <a:avLst/>
+                    </a:prstGeom>
+                    <a:noFill/>
+                    <a:ln>
+                      <a:noFill/>
+                    </a:ln>
+                  </pic:spPr>
+                </pic:pic>
+              </a:graphicData>
+            </a:graphic>
+            <wp14:sizeRelH relativeFrom="margin">
+              <wp14:pctWidth>0</wp14:pctWidth>
+            </wp14:sizeRelH>
+            <wp14:sizeRelV relativeFrom="margin">
+              <wp14:pctHeight>0</wp14:pctHeight>
+            </wp14:sizeRelV>
+          </wp:anchor>
+        </w:drawing>
       </w:r>
     </w:p>
     <w:p>
@@ -489,11 +554,12 @@
           <w:rFonts w:cstheme="minorHAnsi"/>
           <w:noProof/>
           <w:sz w:val="18"/>
+          <w:lang w:val="es-MX" w:eastAsia="es-MX"/>
         </w:rPr>
         <mc:AlternateContent>
           <mc:Choice Requires="wps">
             <w:drawing>
-              <wp:anchor distT="45720" distB="45720" distL="114300" distR="114300" simplePos="0" relativeHeight="251667456" behindDoc="0" locked="0" layoutInCell="1" allowOverlap="1" wp14:anchorId="34049FF2" wp14:editId="719C2E9D">
+              <wp:anchor distT="45720" distB="45720" distL="114300" distR="114300" simplePos="0" relativeHeight="251667456" behindDoc="0" locked="0" layoutInCell="1" allowOverlap="1" wp14:anchorId="34049FF2" wp14:editId="091DEDF4">
                 <wp:simplePos x="0" y="0"/>
                 <wp:positionH relativeFrom="column">
                   <wp:posOffset>4143375</wp:posOffset>
@@ -600,7 +666,7 @@
                 <v:stroke joinstyle="miter"/>
                 <v:path gradientshapeok="t" o:connecttype="rect"/>
               </v:shapetype>
-              <v:shape id="Text Box 2" o:spid="_x0000_s1026" type="#_x0000_t202" style="position:absolute;margin-left:326.25pt;margin-top:9pt;width:296.7pt;height:106.5pt;z-index:251667456;visibility:visible;mso-wrap-style:square;mso-width-percent:0;mso-height-percent:0;mso-wrap-distance-left:9pt;mso-wrap-distance-top:3.6pt;mso-wrap-distance-right:9pt;mso-wrap-distance-bottom:3.6pt;mso-position-horizontal:absolute;mso-position-horizontal-relative:text;mso-position-vertical:absolute;mso-position-vertical-relative:text;mso-width-percent:0;mso-height-percent:0;mso-width-relative:margin;mso-height-relative:margin;v-text-anchor:top" o:gfxdata="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" stroked="f">
+              <v:shape id="Text Box 2" o:spid="_x0000_s1026" type="#_x0000_t202" style="position:absolute;margin-left:326.25pt;margin-top:9pt;width:296.7pt;height:106.5pt;z-index:251667456;visibility:visible;mso-wrap-style:square;mso-width-percent:0;mso-height-percent:0;mso-wrap-distance-left:9pt;mso-wrap-distance-top:3.6pt;mso-wrap-distance-right:9pt;mso-wrap-distance-bottom:3.6pt;mso-position-horizontal:absolute;mso-position-horizontal-relative:text;mso-position-vertical:absolute;mso-position-vertical-relative:text;mso-width-percent:0;mso-height-percent:0;mso-width-relative:margin;mso-height-relative:margin;v-text-anchor:top" o:gfxdata="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" stroked="f">
                 <v:textbox>
                   <w:txbxContent>
                     <w:p>
@@ -693,11 +759,12 @@
           <w:noProof/>
           <w:sz w:val="24"/>
           <w:szCs w:val="24"/>
+          <w:lang w:val="es-MX" w:eastAsia="es-MX"/>
         </w:rPr>
         <mc:AlternateContent>
           <mc:Choice Requires="wps">
             <w:drawing>
-              <wp:anchor distT="0" distB="0" distL="114300" distR="114300" simplePos="0" relativeHeight="251660288" behindDoc="0" locked="0" layoutInCell="1" allowOverlap="1" wp14:anchorId="28BD7900" wp14:editId="07D7CF5E">
+              <wp:anchor distT="0" distB="0" distL="114300" distR="114300" simplePos="0" relativeHeight="251660288" behindDoc="0" locked="0" layoutInCell="1" allowOverlap="1" wp14:anchorId="28BD7900" wp14:editId="304EB66D">
                 <wp:simplePos x="0" y="0"/>
                 <wp:positionH relativeFrom="column">
                   <wp:posOffset>309245</wp:posOffset>
@@ -755,9 +822,9 @@
               </wp:anchor>
             </w:drawing>
           </mc:Choice>
-          <mc:Fallback>
+          <mc:Fallback xmlns:w16se="http://schemas.microsoft.com/office/word/2015/wordml/symex" xmlns:w16sdtdh="http://schemas.microsoft.com/office/word/2020/wordml/sdtdatahash" xmlns:w16="http://schemas.microsoft.com/office/word/2018/wordml" xmlns:w16cid="http://schemas.microsoft.com/office/word/2016/wordml/cid" xmlns:w16cex="http://schemas.microsoft.com/office/word/2018/wordml/cex" xmlns:oel="http://schemas.microsoft.com/office/2019/extlst" xmlns:am3d="http://schemas.microsoft.com/office/drawing/2017/model3d" xmlns:aink="http://schemas.microsoft.com/office/drawing/2016/ink" xmlns:cx8="http://schemas.microsoft.com/office/drawing/2016/5/14/chartex" xmlns:cx7="http://schemas.microsoft.com/office/drawing/2016/5/13/chartex" xmlns:cx6="http://schemas.microsoft.com/office/drawing/2016/5/12/chartex" xmlns:cx5="http://schemas.microsoft.com/office/drawing/2016/5/11/chartex" xmlns:cx4="http://schemas.microsoft.com/office/drawing/2016/5/10/chartex" xmlns:cx3="http://schemas.microsoft.com/office/drawing/2016/5/9/chartex" xmlns:cx2="http://schemas.microsoft.com/office/drawing/2015/10/21/chartex" xmlns:cx1="http://schemas.microsoft.com/office/drawing/2015/9/8/chartex" xmlns:cx="http://schemas.microsoft.com/office/drawing/2014/chartex">
             <w:pict>
-              <v:line w14:anchorId="5A130035" id="Straight Connector 1" o:spid="_x0000_s1026" style="position:absolute;flip:y;z-index:251660288;visibility:visible;mso-wrap-style:square;mso-width-percent:0;mso-height-percent:0;mso-wrap-distance-left:9pt;mso-wrap-distance-top:0;mso-wrap-distance-right:9pt;mso-wrap-distance-bottom:0;mso-position-horizontal:absolute;mso-position-horizontal-relative:text;mso-position-vertical:absolute;mso-position-vertical-relative:text;mso-width-percent:0;mso-height-percent:0;mso-width-relative:margin;mso-height-relative:margin" from="24.35pt,8.2pt" to="225.85pt,8.2pt" o:gfxdata="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" strokecolor="black [3213]" strokeweight=".5pt">
+              <v:line w14:anchorId="39383B05" id="Straight Connector 1" o:spid="_x0000_s1026" style="position:absolute;flip:y;z-index:251660288;visibility:visible;mso-wrap-style:square;mso-width-percent:0;mso-height-percent:0;mso-wrap-distance-left:9pt;mso-wrap-distance-top:0;mso-wrap-distance-right:9pt;mso-wrap-distance-bottom:0;mso-position-horizontal:absolute;mso-position-horizontal-relative:text;mso-position-vertical:absolute;mso-position-vertical-relative:text;mso-width-percent:0;mso-height-percent:0;mso-width-relative:margin;mso-height-relative:margin" from="24.35pt,8.2pt" to="225.85pt,8.2pt" o:gfxdata="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" strokecolor="black [3213]" strokeweight=".5pt">
                 <v:stroke joinstyle="miter"/>
               </v:line>
             </w:pict>
@@ -844,6 +911,7 @@
           <w:noProof/>
           <w:sz w:val="24"/>
           <w:szCs w:val="24"/>
+          <w:lang w:val="es-MX" w:eastAsia="es-MX"/>
         </w:rPr>
         <mc:AlternateContent>
           <mc:Choice Requires="wpg">
@@ -986,7 +1054,7 @@
               </wp:anchor>
             </w:drawing>
           </mc:Choice>
-          <mc:Fallback>
+          <mc:Fallback xmlns:w16se="http://schemas.microsoft.com/office/word/2015/wordml/symex" xmlns:w16sdtdh="http://schemas.microsoft.com/office/word/2020/wordml/sdtdatahash" xmlns:w16="http://schemas.microsoft.com/office/word/2018/wordml" xmlns:w16cid="http://schemas.microsoft.com/office/word/2016/wordml/cid" xmlns:w16cex="http://schemas.microsoft.com/office/word/2018/wordml/cex" xmlns:oel="http://schemas.microsoft.com/office/2019/extlst" xmlns:am3d="http://schemas.microsoft.com/office/drawing/2017/model3d" xmlns:aink="http://schemas.microsoft.com/office/drawing/2016/ink" xmlns:cx8="http://schemas.microsoft.com/office/drawing/2016/5/14/chartex" xmlns:cx7="http://schemas.microsoft.com/office/drawing/2016/5/13/chartex" xmlns:cx6="http://schemas.microsoft.com/office/drawing/2016/5/12/chartex" xmlns:cx5="http://schemas.microsoft.com/office/drawing/2016/5/11/chartex" xmlns:cx4="http://schemas.microsoft.com/office/drawing/2016/5/10/chartex" xmlns:cx3="http://schemas.microsoft.com/office/drawing/2016/5/9/chartex" xmlns:cx2="http://schemas.microsoft.com/office/drawing/2015/10/21/chartex" xmlns:cx1="http://schemas.microsoft.com/office/drawing/2015/9/8/chartex" xmlns:cx="http://schemas.microsoft.com/office/drawing/2014/chartex">
             <w:pict>
               <v:group w14:anchorId="55A5AA75" id="Group 15" o:spid="_x0000_s1026" style="position:absolute;margin-left:-37.1pt;margin-top:7.15pt;width:722.05pt;height:117.15pt;z-index:251666432;mso-position-horizontal-relative:margin" coordorigin="10553,11200" coordsize="947,160" o:gfxdata="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">
                 <v:shapetype id="_x0000_t75" coordsize="21600,21600" o:spt="75" o:preferrelative="t" path="m@4@5l@4@11@9@11@9@5xe" filled="f" stroked="f">
@@ -1009,7 +1077,7 @@
                   <o:lock v:ext="edit" aspectratio="t"/>
                 </v:shapetype>
                 <v:shape id="Picture 9" o:spid="_x0000_s1027" type="#_x0000_t75" alt="IRIS_Ppt. Intro template.pptx" style="position:absolute;left:10553;top:11200;width:947;height:161;visibility:visible;mso-wrap-style:square" o:gfxdata="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" insetpen="t">
-                  <v:imagedata r:id="rId6" o:title="IRIS_Ppt. Intro template" croptop="46999f" cropright="4083f"/>
+                  <v:imagedata r:id="rId7" o:title="IRIS_Ppt. Intro template" croptop="46999f" cropright="4083f"/>
                 </v:shape>
                 <v:rect id="Rectangle 10" o:spid="_x0000_s1028" style="position:absolute;left:10623;top:11200;width:298;height:42;visibility:visible;mso-wrap-style:square;v-text-anchor:top" o:gfxdata="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" strokecolor="white" strokeweight="2pt">
                   <v:shadow color="black [0]"/>
@@ -1083,7 +1151,7 @@
 </file>
 
 <file path=word/styles.xml><?xml version="1.0" encoding="utf-8"?>
-<w:styles xmlns:mc="http://schemas.openxmlformats.org/markup-compatibility/2006" xmlns:r="http://schemas.openxmlformats.org/officeDocument/2006/relationships" xmlns:w="http://schemas.openxmlformats.org/wordprocessingml/2006/main" xmlns:w14="http://schemas.microsoft.com/office/word/2010/wordml" xmlns:w15="http://schemas.microsoft.com/office/word/2012/wordml" xmlns:w16cex="http://schemas.microsoft.com/office/word/2018/wordml/cex" xmlns:w16cid="http://schemas.microsoft.com/office/word/2016/wordml/cid" xmlns:w16="http://schemas.microsoft.com/office/word/2018/wordml" xmlns:w16sdtdh="http://schemas.microsoft.com/office/word/2020/wordml/sdtdatahash" xmlns:w16se="http://schemas.microsoft.com/office/word/2015/wordml/symex" mc:Ignorable="w14 w15 w16se w16cid w16 w16cex w16sdtdh">
+<w:styles xmlns:mc="http://schemas.openxmlformats.org/markup-compatibility/2006" xmlns:r="http://schemas.openxmlformats.org/officeDocument/2006/relationships" xmlns:w="http://schemas.openxmlformats.org/wordprocessingml/2006/main" xmlns:w14="http://schemas.microsoft.com/office/word/2010/wordml" xmlns:w15="http://schemas.microsoft.com/office/word/2012/wordml" mc:Ignorable="w14 w15">
   <w:docDefaults>
     <w:rPrDefault>
       <w:rPr>
@@ -1099,7 +1167,7 @@
       </w:pPr>
     </w:pPrDefault>
   </w:docDefaults>
-  <w:latentStyles w:defLockedState="0" w:defUIPriority="99" w:defSemiHidden="0" w:defUnhideWhenUsed="0" w:defQFormat="0" w:count="376">
+  <w:latentStyles w:defLockedState="0" w:defUIPriority="99" w:defSemiHidden="0" w:defUnhideWhenUsed="0" w:defQFormat="0" w:count="371">
     <w:lsdException w:name="Normal" w:uiPriority="0" w:qFormat="1"/>
     <w:lsdException w:name="heading 1" w:uiPriority="9" w:qFormat="1"/>
     <w:lsdException w:name="heading 2" w:semiHidden="1" w:uiPriority="9" w:unhideWhenUsed="1" w:qFormat="1"/>
@@ -1471,11 +1539,6 @@
     <w:lsdException w:name="List Table 5 Dark Accent 6" w:uiPriority="50"/>
     <w:lsdException w:name="List Table 6 Colorful Accent 6" w:uiPriority="51"/>
     <w:lsdException w:name="List Table 7 Colorful Accent 6" w:uiPriority="52"/>
-    <w:lsdException w:name="Mention" w:semiHidden="1" w:unhideWhenUsed="1"/>
-    <w:lsdException w:name="Smart Hyperlink" w:semiHidden="1" w:unhideWhenUsed="1"/>
-    <w:lsdException w:name="Hashtag" w:semiHidden="1" w:unhideWhenUsed="1"/>
-    <w:lsdException w:name="Unresolved Mention" w:semiHidden="1" w:unhideWhenUsed="1"/>
-    <w:lsdException w:name="Smart Link" w:semiHidden="1" w:unhideWhenUsed="1"/>
   </w:latentStyles>
   <w:style w:type="paragraph" w:default="1" w:styleId="Normal">
     <w:name w:val="Normal"/>

</xml_diff>